<commit_message>
gx-map is not considered a centralized service after discussions between Leo and Stephen
git-svn-id: file:///localdisk/subversion/inca/trunk/devel/projects/teragrid@14594 7dba3f4a-8be6-0310-8b3b-b4fec25ea7f3
</commit_message>
<xml_diff>
--- a/xsede/mgmt/2011/qsr-oct-dec-11-ops.docx
+++ b/xsede/mgmt/2011/qsr-oct-dec-11-ops.docx
@@ -42,7 +42,7 @@
         <w:t xml:space="preserve">tests for XSEDE software and services.  Of these, </w:t>
       </w:r>
       <w:r>
-        <w:t>121</w:t>
+        <w:t>114</w:t>
       </w:r>
       <w:r>
         <w:t xml:space="preserve"> of these tests </w:t>
@@ -53,13 +53,8 @@
       <w:r>
         <w:t xml:space="preserve"> running for seven central XSEDE services:  </w:t>
       </w:r>
-      <w:proofErr w:type="spellStart"/>
-      <w:r>
-        <w:t>Gx</w:t>
-      </w:r>
-      <w:proofErr w:type="spellEnd"/>
-      <w:r>
-        <w:t>-Map, Inca</w:t>
+      <w:r>
+        <w:t>Inca</w:t>
       </w:r>
       <w:r>
         <w:t>, Information Services,</w:t>
@@ -220,31 +215,28 @@
             <w:tcW w:w="1728" w:type="dxa"/>
           </w:tcPr>
           <w:p>
+            <w:bookmarkStart w:id="0" w:name="_GoBack"/>
+            <w:bookmarkEnd w:id="0"/>
+            <w:r>
+              <w:t>Inca</w:t>
+            </w:r>
+          </w:p>
+        </w:tc>
+        <w:tc>
+          <w:tcPr>
+            <w:tcW w:w="4140" w:type="dxa"/>
+          </w:tcPr>
+          <w:p>
+            <w:r>
+              <w:t xml:space="preserve">Inca status pages are unavailable or not able to fetch data from the database (i.e., test details page fails to load).   Tests every 5 </w:t>
+            </w:r>
             <w:proofErr w:type="spellStart"/>
             <w:r>
-              <w:t>Gx</w:t>
+              <w:t>mins</w:t>
             </w:r>
             <w:proofErr w:type="spellEnd"/>
             <w:r>
-              <w:t>-Map</w:t>
-            </w:r>
-          </w:p>
-        </w:tc>
-        <w:tc>
-          <w:tcPr>
-            <w:tcW w:w="4140" w:type="dxa"/>
-          </w:tcPr>
-          <w:p>
-            <w:proofErr w:type="spellStart"/>
-            <w:r>
-              <w:t>Gx</w:t>
-            </w:r>
-            <w:proofErr w:type="spellEnd"/>
-            <w:r>
-              <w:t>-Map client returns error on deployed resource.</w:t>
-            </w:r>
-            <w:r>
-              <w:t xml:space="preserve">  Tests every day.</w:t>
+              <w:t>.</w:t>
             </w:r>
           </w:p>
         </w:tc>
@@ -263,7 +255,13 @@
               <w:rPr>
                 <w:b/>
               </w:rPr>
-              <w:t>100%</w:t>
+              <w:t>98.4</w:t>
+            </w:r>
+            <w:r>
+              <w:rPr>
+                <w:b/>
+              </w:rPr>
+              <w:t>%</w:t>
             </w:r>
           </w:p>
           <w:p>
@@ -273,74 +271,6 @@
               </w:rPr>
             </w:pPr>
             <w:r>
-              <w:t>(N</w:t>
-            </w:r>
-            <w:r>
-              <w:t>o outages detected)</w:t>
-            </w:r>
-          </w:p>
-        </w:tc>
-      </w:tr>
-      <w:tr>
-        <w:tc>
-          <w:tcPr>
-            <w:tcW w:w="1728" w:type="dxa"/>
-          </w:tcPr>
-          <w:p>
-            <w:r>
-              <w:t>Inca</w:t>
-            </w:r>
-          </w:p>
-        </w:tc>
-        <w:tc>
-          <w:tcPr>
-            <w:tcW w:w="4140" w:type="dxa"/>
-          </w:tcPr>
-          <w:p>
-            <w:r>
-              <w:t xml:space="preserve">Inca status pages are unavailable or not able to fetch data from the database (i.e., test details page fails to load).   Tests every 5 </w:t>
-            </w:r>
-            <w:proofErr w:type="spellStart"/>
-            <w:r>
-              <w:t>mins</w:t>
-            </w:r>
-            <w:proofErr w:type="spellEnd"/>
-            <w:r>
-              <w:t>.</w:t>
-            </w:r>
-          </w:p>
-        </w:tc>
-        <w:tc>
-          <w:tcPr>
-            <w:tcW w:w="2880" w:type="dxa"/>
-          </w:tcPr>
-          <w:p>
-            <w:pPr>
-              <w:jc w:val="center"/>
-              <w:rPr>
-                <w:b/>
-              </w:rPr>
-            </w:pPr>
-            <w:r>
-              <w:rPr>
-                <w:b/>
-              </w:rPr>
-              <w:t>98.4</w:t>
-            </w:r>
-            <w:r>
-              <w:rPr>
-                <w:b/>
-              </w:rPr>
-              <w:t>%</w:t>
-            </w:r>
-          </w:p>
-          <w:p>
-            <w:pPr>
-              <w:rPr>
-                <w:highlight w:val="yellow"/>
-              </w:rPr>
-            </w:pPr>
-            <w:r>
               <w:t>(</w:t>
             </w:r>
             <w:r>
@@ -353,12 +283,7 @@
               <w:t xml:space="preserve">34.5 </w:t>
             </w:r>
             <w:r>
-              <w:t>hours</w:t>
-            </w:r>
-            <w:bookmarkStart w:id="0" w:name="_GoBack"/>
-            <w:bookmarkEnd w:id="0"/>
-            <w:r>
-              <w:t xml:space="preserve"> of downtime.)</w:t>
+              <w:t>hours of downtime.)</w:t>
             </w:r>
           </w:p>
         </w:tc>
@@ -769,14 +694,27 @@
       <w:r>
         <w:t xml:space="preserve">Table </w:t>
       </w:r>
-      <w:fldSimple w:instr=" SEQ Table \* ARABIC ">
-        <w:r>
-          <w:rPr>
-            <w:noProof/>
-          </w:rPr>
-          <w:t>1</w:t>
-        </w:r>
-      </w:fldSimple>
+      <w:r>
+        <w:fldChar w:fldCharType="begin"/>
+      </w:r>
+      <w:r>
+        <w:instrText xml:space="preserve"> SEQ Table \* ARABIC </w:instrText>
+      </w:r>
+      <w:r>
+        <w:fldChar w:fldCharType="separate"/>
+      </w:r>
+      <w:r>
+        <w:rPr>
+          <w:noProof/>
+        </w:rPr>
+        <w:t>1</w:t>
+      </w:r>
+      <w:r>
+        <w:rPr>
+          <w:noProof/>
+        </w:rPr>
+        <w:fldChar w:fldCharType="end"/>
+      </w:r>
     </w:p>
     <w:p/>
     <w:sectPr>

</xml_diff>